<commit_message>
alloy vs uml final update
</commit_message>
<xml_diff>
--- a/RASD/alloy/Alloy vs UML.docx
+++ b/RASD/alloy/Alloy vs UML.docx
@@ -255,8 +255,40 @@
         </w:rPr>
         <w:t>reverse arc of the “requires” arc present in the Meeting signature. We added it only to simplify some formulas.</w:t>
       </w:r>
+    </w:p>
+    <w:p>
+      <w:pPr>
+        <w:rPr>
+          <w:lang w:val="en-GB"/>
+        </w:rPr>
+      </w:pPr>
+      <w:r>
+        <w:rPr>
+          <w:lang w:val="en-GB"/>
+        </w:rPr>
+        <w:t>Point of interests are not modelled in alloy because they’re not useful in the model testing.</w:t>
+      </w:r>
+    </w:p>
+    <w:p>
+      <w:pPr>
+        <w:rPr>
+          <w:lang w:val="en-GB"/>
+        </w:rPr>
+      </w:pPr>
+      <w:r>
+        <w:rPr>
+          <w:lang w:val="en-GB"/>
+        </w:rPr>
+        <w:t>In the end, some specific or multiple attributes are modelled only in alloy to avoid to full fill the UML diagram with less interesting aspects.</w:t>
+      </w:r>
       <w:bookmarkStart w:id="0" w:name="_GoBack"/>
       <w:bookmarkEnd w:id="0"/>
+      <w:r>
+        <w:rPr>
+          <w:lang w:val="en-GB"/>
+        </w:rPr>
+        <w:t xml:space="preserve"> </w:t>
+      </w:r>
     </w:p>
     <w:p>
       <w:pPr>

</xml_diff>